<commit_message>
Immagini + funz e res
</commit_message>
<xml_diff>
--- a/Tesi.docx
+++ b/Tesi.docx
@@ -533,12 +533,7 @@
         <w:jc w:val="both"/>
       </w:pPr>
       <w:r>
-        <w:t>PY</w:t>
-      </w:r>
-      <w:bookmarkStart w:id="0" w:name="_GoBack"/>
-      <w:bookmarkEnd w:id="0"/>
-      <w:r>
-        <w:t>VTON:</w:t>
+        <w:t>PYVTON:</w:t>
       </w:r>
     </w:p>
     <w:p>
@@ -940,6 +935,233 @@
         <w:t>(13) Piano di disegno su cui si può modificare l’immagine sorgente.</w:t>
       </w:r>
     </w:p>
+    <w:p>
+      <w:pPr>
+        <w:spacing w:after="0"/>
+        <w:jc w:val="both"/>
+      </w:pPr>
+    </w:p>
+    <w:p>
+      <w:pPr>
+        <w:spacing w:after="0"/>
+        <w:jc w:val="both"/>
+      </w:pPr>
+      <w:r>
+        <w:t>FUNZIONAMENTO e RISULTATI:</w:t>
+      </w:r>
+    </w:p>
+    <w:p>
+      <w:pPr>
+        <w:spacing w:after="0"/>
+        <w:jc w:val="both"/>
+      </w:pPr>
+      <w:r>
+        <w:t>La componente principale che ci permette di modificare le segmentazioni in cui il modello è suddiviso in modo chiaro e intuitivo è resa possibile grazie all’utilizzo di uno script di conversione da Grey Scale a RGB seguendo gli assegnamenti che sono stati scelti dagli sviluppatori di ACGPN</w:t>
+      </w:r>
+      <w:r>
+        <w:t xml:space="preserve">. </w:t>
+      </w:r>
+    </w:p>
+    <w:p>
+      <w:pPr>
+        <w:spacing w:after="0"/>
+        <w:jc w:val="both"/>
+      </w:pPr>
+      <w:r>
+        <w:t xml:space="preserve">Nel momento in cui si va a selezionare una delle immagini che si vuole modificare, viene effettuata la conversione e aperta sulla tavola, viceversa, quando si va ad effettuare il salvataggio si passa da RGB a </w:t>
+      </w:r>
+      <w:proofErr w:type="spellStart"/>
+      <w:r>
+        <w:t>GreyScale</w:t>
+      </w:r>
+      <w:proofErr w:type="spellEnd"/>
+      <w:r>
+        <w:t>. Per effettuare questa conversione abbiamo utilizzato un due cicli annidati e tenendo conto delle varie codifica/valori che ogni pixel assumeva, si andava a sostituire con il codice coloro corrispondente alla controparte convertita.</w:t>
+      </w:r>
+    </w:p>
+    <w:p>
+      <w:pPr>
+        <w:spacing w:after="0"/>
+        <w:jc w:val="both"/>
+      </w:pPr>
+      <w:r>
+        <w:t xml:space="preserve">Questo applicativo è stato creato utilizzando i pacchetti TKINTER e PILLOW, il primo per generare GUI </w:t>
+      </w:r>
+      <w:r>
+        <w:t>su Python mentre il secondo utilizzato ogniqualvolta si devono manipolare immagini, aprirle o salvarle.</w:t>
+      </w:r>
+    </w:p>
+    <w:p>
+      <w:pPr>
+        <w:spacing w:after="0"/>
+        <w:jc w:val="both"/>
+      </w:pPr>
+      <w:r>
+        <w:t>Utilizzando questi pacchetti è stata generata anche l’interfaccia e il codice dell’applicativo principale “</w:t>
+      </w:r>
+      <w:proofErr w:type="spellStart"/>
+      <w:r>
+        <w:t>DEMO_pyvton</w:t>
+      </w:r>
+      <w:proofErr w:type="spellEnd"/>
+      <w:r>
+        <w:t>”, ossia quello che racchiude CAVAS e il test.py per il lancio del VTO.</w:t>
+      </w:r>
+    </w:p>
+    <w:p>
+      <w:pPr>
+        <w:spacing w:after="0"/>
+        <w:jc w:val="both"/>
+      </w:pPr>
+      <w:r>
+        <w:t>In questa parte non c’è nulla di articolato, viene data la possibilità all’utente di scegliere l’outfit e il soggetto mediante l’utilizzo di due menu a tendina con i relativi codici dei campioni proposti ed inoltre è presente il tasto per l’avvio di CANVAS.</w:t>
+      </w:r>
+    </w:p>
+    <w:p>
+      <w:pPr>
+        <w:spacing w:after="0"/>
+        <w:jc w:val="both"/>
+      </w:pPr>
+      <w:r>
+        <w:t xml:space="preserve">L’altro tasto presente nell’interfaccia principale (4) è quello per l’avvio del </w:t>
+      </w:r>
+      <w:proofErr w:type="spellStart"/>
+      <w:r>
+        <w:t>virtual</w:t>
+      </w:r>
+      <w:proofErr w:type="spellEnd"/>
+      <w:r>
+        <w:t xml:space="preserve"> </w:t>
+      </w:r>
+      <w:proofErr w:type="spellStart"/>
+      <w:r>
+        <w:t>try</w:t>
+      </w:r>
+      <w:proofErr w:type="spellEnd"/>
+      <w:r>
+        <w:t>-on, quindi dello script per il testing di ACGPN.</w:t>
+      </w:r>
+    </w:p>
+    <w:p>
+      <w:pPr>
+        <w:spacing w:after="0"/>
+        <w:jc w:val="both"/>
+      </w:pPr>
+      <w:r>
+        <w:t>Il sistema di ACGPN utilizza input diversi rispetto alle due alternative proposte in precedenza: VITON e VTODC, infatti richiede:</w:t>
+      </w:r>
+    </w:p>
+    <w:p>
+      <w:pPr>
+        <w:pStyle w:val="Paragrafoelenco"/>
+        <w:numPr>
+          <w:ilvl w:val="0"/>
+          <w:numId w:val="3"/>
+        </w:numPr>
+        <w:spacing w:after="0"/>
+        <w:jc w:val="both"/>
+      </w:pPr>
+      <w:r>
+        <w:t>Abito target</w:t>
+      </w:r>
+    </w:p>
+    <w:p>
+      <w:pPr>
+        <w:pStyle w:val="Paragrafoelenco"/>
+        <w:numPr>
+          <w:ilvl w:val="0"/>
+          <w:numId w:val="3"/>
+        </w:numPr>
+        <w:spacing w:after="0"/>
+        <w:jc w:val="both"/>
+      </w:pPr>
+      <w:r>
+        <w:t>Modello di base</w:t>
+      </w:r>
+    </w:p>
+    <w:p>
+      <w:pPr>
+        <w:pStyle w:val="Paragrafoelenco"/>
+        <w:numPr>
+          <w:ilvl w:val="0"/>
+          <w:numId w:val="3"/>
+        </w:numPr>
+        <w:spacing w:after="0"/>
+        <w:jc w:val="both"/>
+      </w:pPr>
+      <w:r>
+        <w:t xml:space="preserve">Label del modello in </w:t>
+      </w:r>
+      <w:proofErr w:type="spellStart"/>
+      <w:r>
+        <w:t>greyscale</w:t>
+      </w:r>
+      <w:proofErr w:type="spellEnd"/>
+    </w:p>
+    <w:p>
+      <w:pPr>
+        <w:pStyle w:val="Paragrafoelenco"/>
+        <w:numPr>
+          <w:ilvl w:val="0"/>
+          <w:numId w:val="3"/>
+        </w:numPr>
+        <w:spacing w:after="0"/>
+        <w:jc w:val="both"/>
+      </w:pPr>
+      <w:r>
+        <w:t>Edge degli abiti</w:t>
+      </w:r>
+    </w:p>
+    <w:p>
+      <w:pPr>
+        <w:pStyle w:val="Paragrafoelenco"/>
+        <w:numPr>
+          <w:ilvl w:val="0"/>
+          <w:numId w:val="3"/>
+        </w:numPr>
+        <w:spacing w:after="0"/>
+        <w:jc w:val="both"/>
+      </w:pPr>
+      <w:proofErr w:type="spellStart"/>
+      <w:r>
+        <w:t>Keypoints</w:t>
+      </w:r>
+      <w:proofErr w:type="spellEnd"/>
+      <w:r>
+        <w:t xml:space="preserve"> del soggetto in formato </w:t>
+      </w:r>
+      <w:proofErr w:type="spellStart"/>
+      <w:r>
+        <w:t>json</w:t>
+      </w:r>
+      <w:proofErr w:type="spellEnd"/>
+    </w:p>
+    <w:p>
+      <w:pPr>
+        <w:spacing w:after="0"/>
+        <w:jc w:val="both"/>
+      </w:pPr>
+    </w:p>
+    <w:p>
+      <w:pPr>
+        <w:spacing w:after="0"/>
+        <w:jc w:val="both"/>
+      </w:pPr>
+      <w:r>
+        <w:t>Durante l’utilizzo dell’applicativo è possibile modificare 3 dei 5 punti utilizzati come input, ossia i primi 3.</w:t>
+      </w:r>
+    </w:p>
+    <w:p>
+      <w:pPr>
+        <w:spacing w:after="0"/>
+        <w:jc w:val="both"/>
+        <w:rPr>
+          <w:u w:val="single"/>
+        </w:rPr>
+      </w:pPr>
+      <w:bookmarkStart w:id="0" w:name="_GoBack"/>
+      <w:bookmarkEnd w:id="0"/>
+    </w:p>
     <w:sectPr>
       <w:pgSz w:w="11906" w:h="16838"/>
       <w:pgMar w:top="1417" w:right="1134" w:bottom="1134" w:left="1134" w:header="708" w:footer="708" w:gutter="0"/>
@@ -1042,6 +1264,119 @@
     </w:lvl>
   </w:abstractNum>
   <w:abstractNum w:abstractNumId="1" w15:restartNumberingAfterBreak="0">
+    <w:nsid w:val="5A0708EB"/>
+    <w:multiLevelType w:val="hybridMultilevel"/>
+    <w:tmpl w:val="8E06E150"/>
+    <w:lvl w:ilvl="0" w:tplc="04100001">
+      <w:start w:val="1"/>
+      <w:numFmt w:val="bullet"/>
+      <w:lvlText w:val=""/>
+      <w:lvlJc w:val="left"/>
+      <w:pPr>
+        <w:ind w:left="720" w:hanging="360"/>
+      </w:pPr>
+      <w:rPr>
+        <w:rFonts w:ascii="Symbol" w:hAnsi="Symbol" w:hint="default"/>
+      </w:rPr>
+    </w:lvl>
+    <w:lvl w:ilvl="1" w:tplc="04100003" w:tentative="1">
+      <w:start w:val="1"/>
+      <w:numFmt w:val="bullet"/>
+      <w:lvlText w:val="o"/>
+      <w:lvlJc w:val="left"/>
+      <w:pPr>
+        <w:ind w:left="1440" w:hanging="360"/>
+      </w:pPr>
+      <w:rPr>
+        <w:rFonts w:ascii="Courier New" w:hAnsi="Courier New" w:cs="Courier New" w:hint="default"/>
+      </w:rPr>
+    </w:lvl>
+    <w:lvl w:ilvl="2" w:tplc="04100005" w:tentative="1">
+      <w:start w:val="1"/>
+      <w:numFmt w:val="bullet"/>
+      <w:lvlText w:val=""/>
+      <w:lvlJc w:val="left"/>
+      <w:pPr>
+        <w:ind w:left="2160" w:hanging="360"/>
+      </w:pPr>
+      <w:rPr>
+        <w:rFonts w:ascii="Wingdings" w:hAnsi="Wingdings" w:hint="default"/>
+      </w:rPr>
+    </w:lvl>
+    <w:lvl w:ilvl="3" w:tplc="04100001" w:tentative="1">
+      <w:start w:val="1"/>
+      <w:numFmt w:val="bullet"/>
+      <w:lvlText w:val=""/>
+      <w:lvlJc w:val="left"/>
+      <w:pPr>
+        <w:ind w:left="2880" w:hanging="360"/>
+      </w:pPr>
+      <w:rPr>
+        <w:rFonts w:ascii="Symbol" w:hAnsi="Symbol" w:hint="default"/>
+      </w:rPr>
+    </w:lvl>
+    <w:lvl w:ilvl="4" w:tplc="04100003" w:tentative="1">
+      <w:start w:val="1"/>
+      <w:numFmt w:val="bullet"/>
+      <w:lvlText w:val="o"/>
+      <w:lvlJc w:val="left"/>
+      <w:pPr>
+        <w:ind w:left="3600" w:hanging="360"/>
+      </w:pPr>
+      <w:rPr>
+        <w:rFonts w:ascii="Courier New" w:hAnsi="Courier New" w:cs="Courier New" w:hint="default"/>
+      </w:rPr>
+    </w:lvl>
+    <w:lvl w:ilvl="5" w:tplc="04100005" w:tentative="1">
+      <w:start w:val="1"/>
+      <w:numFmt w:val="bullet"/>
+      <w:lvlText w:val=""/>
+      <w:lvlJc w:val="left"/>
+      <w:pPr>
+        <w:ind w:left="4320" w:hanging="360"/>
+      </w:pPr>
+      <w:rPr>
+        <w:rFonts w:ascii="Wingdings" w:hAnsi="Wingdings" w:hint="default"/>
+      </w:rPr>
+    </w:lvl>
+    <w:lvl w:ilvl="6" w:tplc="04100001" w:tentative="1">
+      <w:start w:val="1"/>
+      <w:numFmt w:val="bullet"/>
+      <w:lvlText w:val=""/>
+      <w:lvlJc w:val="left"/>
+      <w:pPr>
+        <w:ind w:left="5040" w:hanging="360"/>
+      </w:pPr>
+      <w:rPr>
+        <w:rFonts w:ascii="Symbol" w:hAnsi="Symbol" w:hint="default"/>
+      </w:rPr>
+    </w:lvl>
+    <w:lvl w:ilvl="7" w:tplc="04100003" w:tentative="1">
+      <w:start w:val="1"/>
+      <w:numFmt w:val="bullet"/>
+      <w:lvlText w:val="o"/>
+      <w:lvlJc w:val="left"/>
+      <w:pPr>
+        <w:ind w:left="5760" w:hanging="360"/>
+      </w:pPr>
+      <w:rPr>
+        <w:rFonts w:ascii="Courier New" w:hAnsi="Courier New" w:cs="Courier New" w:hint="default"/>
+      </w:rPr>
+    </w:lvl>
+    <w:lvl w:ilvl="8" w:tplc="04100005" w:tentative="1">
+      <w:start w:val="1"/>
+      <w:numFmt w:val="bullet"/>
+      <w:lvlText w:val=""/>
+      <w:lvlJc w:val="left"/>
+      <w:pPr>
+        <w:ind w:left="6480" w:hanging="360"/>
+      </w:pPr>
+      <w:rPr>
+        <w:rFonts w:ascii="Wingdings" w:hAnsi="Wingdings" w:hint="default"/>
+      </w:rPr>
+    </w:lvl>
+  </w:abstractNum>
+  <w:abstractNum w:abstractNumId="2" w15:restartNumberingAfterBreak="0">
     <w:nsid w:val="7D5C7C01"/>
     <w:multiLevelType w:val="hybridMultilevel"/>
     <w:tmpl w:val="37DC6130"/>
@@ -1131,10 +1466,13 @@
     </w:lvl>
   </w:abstractNum>
   <w:num w:numId="1">
-    <w:abstractNumId w:val="1"/>
+    <w:abstractNumId w:val="2"/>
   </w:num>
   <w:num w:numId="2">
     <w:abstractNumId w:val="0"/>
+  </w:num>
+  <w:num w:numId="3">
+    <w:abstractNumId w:val="1"/>
   </w:num>
 </w:numbering>
 </file>

</xml_diff>